<commit_message>
Add Food Service Design
</commit_message>
<xml_diff>
--- a/Backend/Design doc.docx
+++ b/Backend/Design doc.docx
@@ -23,12 +23,12 @@
           <wp:inline distB="114300" distT="114300" distL="114300" distR="114300">
             <wp:extent cx="8229600" cy="3086100"/>
             <wp:effectExtent b="0" l="0" r="0" t="0"/>
-            <wp:docPr id="4" name="image1.png"/>
+            <wp:docPr id="6" name="image2.png"/>
             <a:graphic>
               <a:graphicData uri="http://schemas.openxmlformats.org/drawingml/2006/picture">
                 <pic:pic>
                   <pic:nvPicPr>
-                    <pic:cNvPr id="0" name="image1.png"/>
+                    <pic:cNvPr id="0" name="image2.png"/>
                     <pic:cNvPicPr preferRelativeResize="0"/>
                   </pic:nvPicPr>
                   <pic:blipFill>
@@ -79,12 +79,12 @@
           <wp:inline distB="114300" distT="114300" distL="114300" distR="114300">
             <wp:extent cx="8229600" cy="7112000"/>
             <wp:effectExtent b="0" l="0" r="0" t="0"/>
-            <wp:docPr id="3" name="image4.png"/>
+            <wp:docPr id="5" name="image3.png"/>
             <a:graphic>
               <a:graphicData uri="http://schemas.openxmlformats.org/drawingml/2006/picture">
                 <pic:pic>
                   <pic:nvPicPr>
-                    <pic:cNvPr id="0" name="image4.png"/>
+                    <pic:cNvPr id="0" name="image3.png"/>
                     <pic:cNvPicPr preferRelativeResize="0"/>
                   </pic:nvPicPr>
                   <pic:blipFill>
@@ -152,16 +152,6 @@
     </w:p>
     <w:p>
       <w:pPr>
-        <w:rPr/>
-      </w:pPr>
-      <w:r>
-        <w:rPr>
-          <w:rtl w:val="0"/>
-        </w:rPr>
-      </w:r>
-    </w:p>
-    <w:p>
-      <w:pPr>
         <w:jc w:val="center"/>
         <w:rPr>
           <w:b w:val="1"/>
@@ -195,7 +185,39 @@
         <w:rPr>
           <w:rtl w:val="0"/>
         </w:rPr>
-        <w:t xml:space="preserve">User information:</w:t>
+        <w:t xml:space="preserve">Responsibility:</w:t>
+      </w:r>
+    </w:p>
+    <w:p>
+      <w:pPr>
+        <w:rPr/>
+      </w:pPr>
+      <w:r>
+        <w:rPr>
+          <w:rtl w:val="0"/>
+        </w:rPr>
+        <w:t xml:space="preserve">Authenticate User</w:t>
+      </w:r>
+    </w:p>
+    <w:p>
+      <w:pPr>
+        <w:rPr/>
+      </w:pPr>
+      <w:r>
+        <w:rPr>
+          <w:rtl w:val="0"/>
+        </w:rPr>
+      </w:r>
+    </w:p>
+    <w:p>
+      <w:pPr>
+        <w:rPr/>
+      </w:pPr>
+      <w:r>
+        <w:rPr>
+          <w:rtl w:val="0"/>
+        </w:rPr>
+        <w:t xml:space="preserve">Data:</w:t>
       </w:r>
     </w:p>
     <w:p>
@@ -305,7 +327,7 @@
       <w:pPr>
         <w:numPr>
           <w:ilvl w:val="0"/>
-          <w:numId w:val="1"/>
+          <w:numId w:val="2"/>
         </w:numPr>
         <w:ind w:left="720" w:hanging="360"/>
         <w:rPr>
@@ -375,7 +397,7 @@
       <w:pPr>
         <w:numPr>
           <w:ilvl w:val="0"/>
-          <w:numId w:val="1"/>
+          <w:numId w:val="2"/>
         </w:numPr>
         <w:ind w:left="720" w:hanging="360"/>
       </w:pPr>
@@ -442,7 +464,7 @@
       <w:pPr>
         <w:numPr>
           <w:ilvl w:val="0"/>
-          <w:numId w:val="1"/>
+          <w:numId w:val="2"/>
         </w:numPr>
         <w:ind w:left="720" w:hanging="360"/>
       </w:pPr>
@@ -522,7 +544,7 @@
       <w:pPr>
         <w:numPr>
           <w:ilvl w:val="0"/>
-          <w:numId w:val="1"/>
+          <w:numId w:val="2"/>
         </w:numPr>
         <w:ind w:left="720" w:hanging="360"/>
       </w:pPr>
@@ -588,7 +610,7 @@
       <w:pPr>
         <w:numPr>
           <w:ilvl w:val="0"/>
-          <w:numId w:val="1"/>
+          <w:numId w:val="2"/>
         </w:numPr>
         <w:ind w:left="720" w:hanging="360"/>
       </w:pPr>
@@ -658,12 +680,12 @@
           <wp:inline distB="114300" distT="114300" distL="114300" distR="114300">
             <wp:extent cx="8229600" cy="3175000"/>
             <wp:effectExtent b="0" l="0" r="0" t="0"/>
-            <wp:docPr id="1" name="image3.png"/>
+            <wp:docPr id="2" name="image1.png"/>
             <a:graphic>
               <a:graphicData uri="http://schemas.openxmlformats.org/drawingml/2006/picture">
                 <pic:pic>
                   <pic:nvPicPr>
-                    <pic:cNvPr id="0" name="image3.png"/>
+                    <pic:cNvPr id="0" name="image1.png"/>
                     <pic:cNvPicPr preferRelativeResize="0"/>
                   </pic:nvPicPr>
                   <pic:blipFill>
@@ -718,7 +740,7 @@
       <w:pPr>
         <w:numPr>
           <w:ilvl w:val="0"/>
-          <w:numId w:val="2"/>
+          <w:numId w:val="3"/>
         </w:numPr>
         <w:ind w:left="720" w:hanging="360"/>
         <w:rPr>
@@ -736,7 +758,7 @@
       <w:pPr>
         <w:numPr>
           <w:ilvl w:val="0"/>
-          <w:numId w:val="2"/>
+          <w:numId w:val="3"/>
         </w:numPr>
         <w:ind w:left="720" w:hanging="360"/>
         <w:rPr>
@@ -754,7 +776,7 @@
       <w:pPr>
         <w:numPr>
           <w:ilvl w:val="0"/>
-          <w:numId w:val="2"/>
+          <w:numId w:val="3"/>
         </w:numPr>
         <w:ind w:left="720" w:hanging="360"/>
         <w:rPr>
@@ -772,7 +794,7 @@
       <w:pPr>
         <w:numPr>
           <w:ilvl w:val="0"/>
-          <w:numId w:val="2"/>
+          <w:numId w:val="3"/>
         </w:numPr>
         <w:ind w:left="720" w:hanging="360"/>
         <w:rPr>
@@ -790,7 +812,7 @@
       <w:pPr>
         <w:numPr>
           <w:ilvl w:val="0"/>
-          <w:numId w:val="2"/>
+          <w:numId w:val="3"/>
         </w:numPr>
         <w:ind w:left="720" w:hanging="360"/>
         <w:rPr>
@@ -865,18 +887,7 @@
         <w:rPr>
           <w:rtl w:val="0"/>
         </w:rPr>
-        <w:t xml:space="preserve">We will use MYSQL as our database as we need ACID properties here. We do not want inconsistencies with user data</w:t>
-      </w:r>
-    </w:p>
-    <w:p>
-      <w:pPr>
-        <w:rPr/>
-      </w:pPr>
-      <w:r>
-        <w:rPr>
-          <w:rtl w:val="0"/>
-        </w:rPr>
-        <w:t xml:space="preserve">(TODO need to decide)</w:t>
+        <w:t xml:space="preserve">We will use Mongo as our database as we want to use NOSQL.</w:t>
       </w:r>
     </w:p>
     <w:p>
@@ -1032,12 +1043,12 @@
           <wp:inline distB="114300" distT="114300" distL="114300" distR="114300">
             <wp:extent cx="8229600" cy="6426200"/>
             <wp:effectExtent b="0" l="0" r="0" t="0"/>
-            <wp:docPr id="2" name="image2.png"/>
+            <wp:docPr id="3" name="image4.png"/>
             <a:graphic>
               <a:graphicData uri="http://schemas.openxmlformats.org/drawingml/2006/picture">
                 <pic:pic>
                   <pic:nvPicPr>
-                    <pic:cNvPr id="0" name="image2.png"/>
+                    <pic:cNvPr id="0" name="image4.png"/>
                     <pic:cNvPicPr preferRelativeResize="0"/>
                   </pic:nvPicPr>
                   <pic:blipFill>
@@ -1077,8 +1088,1144 @@
         </w:rPr>
       </w:r>
     </w:p>
+    <w:p>
+      <w:pPr>
+        <w:jc w:val="center"/>
+        <w:rPr>
+          <w:b w:val="1"/>
+          <w:u w:val="single"/>
+        </w:rPr>
+      </w:pPr>
+      <w:r>
+        <w:rPr>
+          <w:b w:val="1"/>
+          <w:u w:val="single"/>
+          <w:rtl w:val="0"/>
+        </w:rPr>
+        <w:t xml:space="preserve">Food Service</w:t>
+      </w:r>
+    </w:p>
+    <w:p>
+      <w:pPr>
+        <w:rPr/>
+      </w:pPr>
+      <w:r>
+        <w:rPr>
+          <w:rtl w:val="0"/>
+        </w:rPr>
+        <w:t xml:space="preserve">Responsibility:</w:t>
+      </w:r>
+    </w:p>
+    <w:p>
+      <w:pPr>
+        <w:rPr/>
+      </w:pPr>
+      <w:r>
+        <w:rPr>
+          <w:rtl w:val="0"/>
+        </w:rPr>
+        <w:t xml:space="preserve">Manages the food data and provides search APIs for User</w:t>
+      </w:r>
+    </w:p>
+    <w:p>
+      <w:pPr>
+        <w:rPr/>
+      </w:pPr>
+      <w:r>
+        <w:rPr>
+          <w:rtl w:val="0"/>
+        </w:rPr>
+      </w:r>
+    </w:p>
+    <w:p>
+      <w:pPr>
+        <w:rPr/>
+      </w:pPr>
+      <w:r>
+        <w:rPr>
+          <w:rtl w:val="0"/>
+        </w:rPr>
+        <w:t xml:space="preserve">Data:</w:t>
+      </w:r>
+    </w:p>
+    <w:p>
+      <w:pPr>
+        <w:rPr/>
+      </w:pPr>
+      <w:r>
+        <w:rPr>
+          <w:rtl w:val="0"/>
+        </w:rPr>
+        <w:t xml:space="preserve">Food and Diseases Mapping</w:t>
+      </w:r>
+    </w:p>
+    <w:p>
+      <w:pPr>
+        <w:rPr/>
+      </w:pPr>
+      <w:r>
+        <w:rPr>
+          <w:rtl w:val="0"/>
+        </w:rPr>
+      </w:r>
+    </w:p>
+    <w:p>
+      <w:pPr>
+        <w:rPr/>
+      </w:pPr>
+      <w:r>
+        <w:rPr>
+          <w:rtl w:val="0"/>
+        </w:rPr>
+        <w:t xml:space="preserve">Rest APIs:</w:t>
+      </w:r>
+    </w:p>
+    <w:p>
+      <w:pPr>
+        <w:rPr/>
+      </w:pPr>
+      <w:r>
+        <w:rPr>
+          <w:rtl w:val="0"/>
+        </w:rPr>
+        <w:t xml:space="preserve">Admin:</w:t>
+      </w:r>
+    </w:p>
+    <w:p>
+      <w:pPr>
+        <w:numPr>
+          <w:ilvl w:val="0"/>
+          <w:numId w:val="1"/>
+        </w:numPr>
+        <w:ind w:left="720" w:hanging="360"/>
+        <w:rPr>
+          <w:u w:val="none"/>
+        </w:rPr>
+      </w:pPr>
+      <w:r>
+        <w:rPr>
+          <w:rtl w:val="0"/>
+        </w:rPr>
+        <w:t xml:space="preserve">JsonString addFoodDiseaseMap(admin_key, food, disease, correlationPercentage)</w:t>
+      </w:r>
+    </w:p>
+    <w:p>
+      <w:pPr>
+        <w:ind w:left="1440" w:firstLine="0"/>
+        <w:rPr/>
+      </w:pPr>
+      <w:r>
+        <w:rPr>
+          <w:rtl w:val="0"/>
+        </w:rPr>
+        <w:t xml:space="preserve">Authenticates Admin and add food, disease map</w:t>
+      </w:r>
+    </w:p>
+    <w:p>
+      <w:pPr>
+        <w:ind w:left="1440" w:firstLine="0"/>
+        <w:rPr/>
+      </w:pPr>
+      <w:r>
+        <w:rPr>
+          <w:rtl w:val="0"/>
+        </w:rPr>
+        <w:t xml:space="preserve">correlationPercentagetells how much is the mapping correlated</w:t>
+      </w:r>
+    </w:p>
+    <w:p>
+      <w:pPr>
+        <w:ind w:left="720" w:firstLine="720"/>
+        <w:rPr/>
+      </w:pPr>
+      <w:r>
+        <w:rPr>
+          <w:rtl w:val="0"/>
+        </w:rPr>
+        <w:t xml:space="preserve">Return says whether there is an error or success</w:t>
+      </w:r>
+    </w:p>
+    <w:p>
+      <w:pPr>
+        <w:numPr>
+          <w:ilvl w:val="0"/>
+          <w:numId w:val="1"/>
+        </w:numPr>
+        <w:ind w:left="720" w:hanging="360"/>
+      </w:pPr>
+      <w:r>
+        <w:rPr>
+          <w:rtl w:val="0"/>
+        </w:rPr>
+        <w:t xml:space="preserve">JsonString removeFoodDiseaseMap(admin_key, food, disease)</w:t>
+      </w:r>
+    </w:p>
+    <w:p>
+      <w:pPr>
+        <w:ind w:left="1440" w:firstLine="0"/>
+        <w:rPr/>
+      </w:pPr>
+      <w:r>
+        <w:rPr>
+          <w:rtl w:val="0"/>
+        </w:rPr>
+        <w:t xml:space="preserve">Authenticates Admin and removes food, disease map</w:t>
+      </w:r>
+    </w:p>
+    <w:p>
+      <w:pPr>
+        <w:ind w:left="720" w:firstLine="720"/>
+        <w:rPr/>
+      </w:pPr>
+      <w:r>
+        <w:rPr>
+          <w:rtl w:val="0"/>
+        </w:rPr>
+        <w:t xml:space="preserve">Return says whether there is an error or success</w:t>
+      </w:r>
+    </w:p>
+    <w:p>
+      <w:pPr>
+        <w:ind w:left="0" w:firstLine="0"/>
+        <w:rPr/>
+      </w:pPr>
+      <w:r>
+        <w:rPr>
+          <w:rtl w:val="0"/>
+        </w:rPr>
+        <w:t xml:space="preserve">User:</w:t>
+      </w:r>
+    </w:p>
+    <w:p>
+      <w:pPr>
+        <w:numPr>
+          <w:ilvl w:val="0"/>
+          <w:numId w:val="1"/>
+        </w:numPr>
+        <w:ind w:left="720" w:hanging="360"/>
+      </w:pPr>
+      <w:r>
+        <w:rPr>
+          <w:rtl w:val="0"/>
+        </w:rPr>
+        <w:t xml:space="preserve">JsonString searchFoods(api_key, auth_token, diseases)</w:t>
+      </w:r>
+    </w:p>
+    <w:p>
+      <w:pPr>
+        <w:ind w:left="1440" w:firstLine="0"/>
+        <w:rPr/>
+      </w:pPr>
+      <w:r>
+        <w:rPr>
+          <w:rtl w:val="0"/>
+        </w:rPr>
+        <w:t xml:space="preserve">Authenticates auth_token</w:t>
+      </w:r>
+    </w:p>
+    <w:p>
+      <w:pPr>
+        <w:ind w:left="1440" w:firstLine="0"/>
+        <w:rPr/>
+      </w:pPr>
+      <w:r>
+        <w:rPr>
+          <w:rtl w:val="0"/>
+        </w:rPr>
+        <w:t xml:space="preserve">It takes diseases list as JsonString</w:t>
+      </w:r>
+    </w:p>
+    <w:p>
+      <w:pPr>
+        <w:ind w:left="720" w:firstLine="720"/>
+        <w:rPr/>
+      </w:pPr>
+      <w:r>
+        <w:rPr>
+          <w:rtl w:val="0"/>
+        </w:rPr>
+        <w:t xml:space="preserve">Return says whether there is an error or success</w:t>
+      </w:r>
+    </w:p>
+    <w:p>
+      <w:pPr>
+        <w:ind w:left="720" w:firstLine="720"/>
+        <w:rPr/>
+      </w:pPr>
+      <w:r>
+        <w:rPr>
+          <w:rtl w:val="0"/>
+        </w:rPr>
+        <w:t xml:space="preserve">If success, return gives a list of Food Object Ids and thumbnail paths</w:t>
+      </w:r>
+    </w:p>
+    <w:p>
+      <w:pPr>
+        <w:ind w:left="720" w:firstLine="720"/>
+        <w:rPr/>
+      </w:pPr>
+      <w:r>
+        <w:rPr>
+          <w:rtl w:val="0"/>
+        </w:rPr>
+        <w:t xml:space="preserve">Front end can call their thumbnail images and show to user</w:t>
+      </w:r>
+    </w:p>
+    <w:p>
+      <w:pPr>
+        <w:ind w:left="720" w:firstLine="720"/>
+        <w:rPr/>
+      </w:pPr>
+      <w:r>
+        <w:rPr>
+          <w:rtl w:val="0"/>
+        </w:rPr>
+        <w:t xml:space="preserve">One disease can have list of foods, so return list will be sorted based on their count and percentage in each disease</w:t>
+      </w:r>
+    </w:p>
+    <w:p>
+      <w:pPr>
+        <w:numPr>
+          <w:ilvl w:val="0"/>
+          <w:numId w:val="1"/>
+        </w:numPr>
+        <w:ind w:left="720" w:hanging="360"/>
+      </w:pPr>
+      <w:r>
+        <w:rPr>
+          <w:rtl w:val="0"/>
+        </w:rPr>
+        <w:t xml:space="preserve">JsonString searchDiseases(api_key, auth_token, foods)</w:t>
+      </w:r>
+    </w:p>
+    <w:p>
+      <w:pPr>
+        <w:ind w:left="1440" w:firstLine="0"/>
+        <w:rPr/>
+      </w:pPr>
+      <w:r>
+        <w:rPr>
+          <w:rtl w:val="0"/>
+        </w:rPr>
+        <w:t xml:space="preserve">Authenticates auth_token</w:t>
+      </w:r>
+    </w:p>
+    <w:p>
+      <w:pPr>
+        <w:ind w:left="1440" w:firstLine="0"/>
+        <w:rPr/>
+      </w:pPr>
+      <w:r>
+        <w:rPr>
+          <w:rtl w:val="0"/>
+        </w:rPr>
+        <w:t xml:space="preserve">It takes foods list as JsonString</w:t>
+      </w:r>
+    </w:p>
+    <w:p>
+      <w:pPr>
+        <w:ind w:left="720" w:firstLine="720"/>
+        <w:rPr/>
+      </w:pPr>
+      <w:r>
+        <w:rPr>
+          <w:rtl w:val="0"/>
+        </w:rPr>
+        <w:t xml:space="preserve">Return says whether there is an error or success</w:t>
+      </w:r>
+    </w:p>
+    <w:p>
+      <w:pPr>
+        <w:ind w:left="720" w:firstLine="720"/>
+        <w:rPr/>
+      </w:pPr>
+      <w:r>
+        <w:rPr>
+          <w:rtl w:val="0"/>
+        </w:rPr>
+        <w:t xml:space="preserve">If success, return gives a list of Diseases Object Ids and thumbnail paths</w:t>
+      </w:r>
+    </w:p>
+    <w:p>
+      <w:pPr>
+        <w:ind w:left="720" w:firstLine="720"/>
+        <w:rPr/>
+      </w:pPr>
+      <w:r>
+        <w:rPr>
+          <w:rtl w:val="0"/>
+        </w:rPr>
+        <w:t xml:space="preserve">Front end can call their thumbnail images and show to user</w:t>
+      </w:r>
+    </w:p>
+    <w:p>
+      <w:pPr>
+        <w:ind w:left="720" w:firstLine="720"/>
+        <w:rPr/>
+      </w:pPr>
+      <w:r>
+        <w:rPr>
+          <w:rtl w:val="0"/>
+        </w:rPr>
+        <w:t xml:space="preserve">One food can have list of diseases, so return list will be sorted based on their count and [ercentage in each food</w:t>
+      </w:r>
+    </w:p>
+    <w:p>
+      <w:pPr>
+        <w:ind w:left="720" w:firstLine="720"/>
+        <w:rPr/>
+      </w:pPr>
+      <w:r>
+        <w:rPr>
+          <w:rtl w:val="0"/>
+        </w:rPr>
+      </w:r>
+    </w:p>
+    <w:p>
+      <w:pPr>
+        <w:rPr/>
+      </w:pPr>
+      <w:r>
+        <w:rPr>
+          <w:rtl w:val="0"/>
+        </w:rPr>
+        <w:t xml:space="preserve">HLD:</w:t>
+      </w:r>
+    </w:p>
+    <w:p>
+      <w:pPr>
+        <w:ind w:left="720" w:firstLine="720"/>
+        <w:rPr/>
+      </w:pPr>
+      <w:r>
+        <w:rPr>
+          <w:rtl w:val="0"/>
+        </w:rPr>
+      </w:r>
+    </w:p>
+    <w:p>
+      <w:pPr>
+        <w:ind w:left="720" w:firstLine="720"/>
+        <w:rPr/>
+      </w:pPr>
+      <w:r>
+        <w:rPr>
+          <w:rtl w:val="0"/>
+        </w:rPr>
+      </w:r>
+    </w:p>
+    <w:p>
+      <w:pPr>
+        <w:ind w:left="720" w:firstLine="720"/>
+        <w:rPr/>
+      </w:pPr>
+      <w:r>
+        <w:rPr/>
+        <w:drawing>
+          <wp:inline distB="114300" distT="114300" distL="114300" distR="114300">
+            <wp:extent cx="7486650" cy="3514725"/>
+            <wp:effectExtent b="0" l="0" r="0" t="0"/>
+            <wp:docPr id="4" name="image6.jpg"/>
+            <a:graphic>
+              <a:graphicData uri="http://schemas.openxmlformats.org/drawingml/2006/picture">
+                <pic:pic>
+                  <pic:nvPicPr>
+                    <pic:cNvPr id="0" name="image6.jpg"/>
+                    <pic:cNvPicPr preferRelativeResize="0"/>
+                  </pic:nvPicPr>
+                  <pic:blipFill>
+                    <a:blip r:embed="rId11"/>
+                    <a:srcRect b="0" l="0" r="0" t="0"/>
+                    <a:stretch>
+                      <a:fillRect/>
+                    </a:stretch>
+                  </pic:blipFill>
+                  <pic:spPr>
+                    <a:xfrm>
+                      <a:off x="0" y="0"/>
+                      <a:ext cx="7486650" cy="3514725"/>
+                    </a:xfrm>
+                    <a:prstGeom prst="rect"/>
+                    <a:ln/>
+                  </pic:spPr>
+                </pic:pic>
+              </a:graphicData>
+            </a:graphic>
+          </wp:inline>
+        </w:drawing>
+      </w:r>
+      <w:r>
+        <w:rPr>
+          <w:rtl w:val="0"/>
+        </w:rPr>
+      </w:r>
+    </w:p>
+    <w:p>
+      <w:pPr>
+        <w:rPr/>
+      </w:pPr>
+      <w:r>
+        <w:rPr>
+          <w:rtl w:val="0"/>
+        </w:rPr>
+        <w:t xml:space="preserve">Logic:</w:t>
+      </w:r>
+    </w:p>
+    <w:p>
+      <w:pPr>
+        <w:numPr>
+          <w:ilvl w:val="0"/>
+          <w:numId w:val="4"/>
+        </w:numPr>
+        <w:ind w:left="720" w:hanging="360"/>
+        <w:rPr>
+          <w:u w:val="none"/>
+        </w:rPr>
+      </w:pPr>
+      <w:r>
+        <w:rPr>
+          <w:rtl w:val="0"/>
+        </w:rPr>
+        <w:t xml:space="preserve">When the admin wants to add a map between food and disease, he can use this api. </w:t>
+      </w:r>
+    </w:p>
+    <w:p>
+      <w:pPr>
+        <w:numPr>
+          <w:ilvl w:val="0"/>
+          <w:numId w:val="4"/>
+        </w:numPr>
+        <w:ind w:left="720" w:hanging="360"/>
+      </w:pPr>
+      <w:r>
+        <w:rPr>
+          <w:rtl w:val="0"/>
+        </w:rPr>
+        <w:t xml:space="preserve">When the admin wants to remove a map between food and disease, he can use this api. </w:t>
+      </w:r>
+    </w:p>
+    <w:p>
+      <w:pPr>
+        <w:numPr>
+          <w:ilvl w:val="0"/>
+          <w:numId w:val="4"/>
+        </w:numPr>
+        <w:ind w:left="720" w:hanging="360"/>
+        <w:rPr>
+          <w:u w:val="none"/>
+        </w:rPr>
+      </w:pPr>
+      <w:r>
+        <w:rPr>
+          <w:rtl w:val="0"/>
+        </w:rPr>
+        <w:t xml:space="preserve">We will run a SQL query for the foods having this </w:t>
+      </w:r>
+      <w:r>
+        <w:rPr>
+          <w:rtl w:val="0"/>
+        </w:rPr>
+        <w:t xml:space="preserve">diseases</w:t>
+      </w:r>
+      <w:r>
+        <w:rPr>
+          <w:rtl w:val="0"/>
+        </w:rPr>
+        <w:t xml:space="preserve"> mapping. Once we get a result, we will sort them based on correlationPercetage</w:t>
+      </w:r>
+    </w:p>
+    <w:p>
+      <w:pPr>
+        <w:numPr>
+          <w:ilvl w:val="0"/>
+          <w:numId w:val="4"/>
+        </w:numPr>
+        <w:ind w:left="720" w:hanging="360"/>
+      </w:pPr>
+      <w:r>
+        <w:rPr>
+          <w:rtl w:val="0"/>
+        </w:rPr>
+        <w:t xml:space="preserve">We will run a SQL query for the diseases having this </w:t>
+      </w:r>
+      <w:r>
+        <w:rPr>
+          <w:rtl w:val="0"/>
+        </w:rPr>
+        <w:t xml:space="preserve">foods</w:t>
+      </w:r>
+      <w:r>
+        <w:rPr>
+          <w:rtl w:val="0"/>
+        </w:rPr>
+        <w:t xml:space="preserve"> mapping. Once we get a result, we will sort them based on correlationPercetage</w:t>
+      </w:r>
+    </w:p>
+    <w:p>
+      <w:pPr>
+        <w:ind w:left="720" w:firstLine="0"/>
+        <w:rPr/>
+      </w:pPr>
+      <w:r>
+        <w:rPr>
+          <w:rtl w:val="0"/>
+        </w:rPr>
+      </w:r>
+    </w:p>
+    <w:p>
+      <w:pPr>
+        <w:rPr/>
+      </w:pPr>
+      <w:r>
+        <w:rPr>
+          <w:rtl w:val="0"/>
+        </w:rPr>
+        <w:t xml:space="preserve">Capacity Estimations:</w:t>
+      </w:r>
+    </w:p>
+    <w:p>
+      <w:pPr>
+        <w:rPr/>
+      </w:pPr>
+      <w:r>
+        <w:rPr>
+          <w:rtl w:val="0"/>
+        </w:rPr>
+        <w:t xml:space="preserve">Obviously, the data will be less but we still will store it in multiple nodes</w:t>
+      </w:r>
+    </w:p>
+    <w:p>
+      <w:pPr>
+        <w:rPr/>
+      </w:pPr>
+      <w:r>
+        <w:rPr>
+          <w:rtl w:val="0"/>
+        </w:rPr>
+      </w:r>
+    </w:p>
+    <w:p>
+      <w:pPr>
+        <w:rPr/>
+      </w:pPr>
+      <w:r>
+        <w:rPr>
+          <w:rtl w:val="0"/>
+        </w:rPr>
+        <w:t xml:space="preserve">Database:</w:t>
+      </w:r>
+    </w:p>
+    <w:p>
+      <w:pPr>
+        <w:rPr/>
+      </w:pPr>
+      <w:r>
+        <w:rPr>
+          <w:rtl w:val="0"/>
+        </w:rPr>
+        <w:t xml:space="preserve">We will use MYSQL as our database as food and disease are correlated.</w:t>
+      </w:r>
+    </w:p>
+    <w:p>
+      <w:pPr>
+        <w:rPr/>
+      </w:pPr>
+      <w:r>
+        <w:rPr>
+          <w:rtl w:val="0"/>
+        </w:rPr>
+        <w:t xml:space="preserve">Table will look like this:</w:t>
+      </w:r>
+    </w:p>
+    <w:p>
+      <w:pPr>
+        <w:rPr/>
+      </w:pPr>
+      <w:r>
+        <w:rPr>
+          <w:rtl w:val="0"/>
+        </w:rPr>
+      </w:r>
+    </w:p>
+    <w:tbl>
+      <w:tblPr>
+        <w:tblStyle w:val="Table1"/>
+        <w:tblW w:w="12960.0" w:type="dxa"/>
+        <w:jc w:val="left"/>
+        <w:tblInd w:w="100.0" w:type="pct"/>
+        <w:tblBorders>
+          <w:top w:color="000000" w:space="0" w:sz="8" w:val="single"/>
+          <w:left w:color="000000" w:space="0" w:sz="8" w:val="single"/>
+          <w:bottom w:color="000000" w:space="0" w:sz="8" w:val="single"/>
+          <w:right w:color="000000" w:space="0" w:sz="8" w:val="single"/>
+          <w:insideH w:color="000000" w:space="0" w:sz="8" w:val="single"/>
+          <w:insideV w:color="000000" w:space="0" w:sz="8" w:val="single"/>
+        </w:tblBorders>
+        <w:tblLayout w:type="fixed"/>
+        <w:tblLook w:val="0600"/>
+      </w:tblPr>
+      <w:tblGrid>
+        <w:gridCol w:w="4320"/>
+        <w:gridCol w:w="4320"/>
+        <w:gridCol w:w="4320"/>
+        <w:tblGridChange w:id="0">
+          <w:tblGrid>
+            <w:gridCol w:w="4320"/>
+            <w:gridCol w:w="4320"/>
+            <w:gridCol w:w="4320"/>
+          </w:tblGrid>
+        </w:tblGridChange>
+      </w:tblGrid>
+      <w:tr>
+        <w:tc>
+          <w:tcPr>
+            <w:shd w:fill="auto" w:val="clear"/>
+            <w:tcMar>
+              <w:top w:w="100.0" w:type="dxa"/>
+              <w:left w:w="100.0" w:type="dxa"/>
+              <w:bottom w:w="100.0" w:type="dxa"/>
+              <w:right w:w="100.0" w:type="dxa"/>
+            </w:tcMar>
+            <w:vAlign w:val="top"/>
+          </w:tcPr>
+          <w:p>
+            <w:pPr>
+              <w:keepNext w:val="0"/>
+              <w:keepLines w:val="0"/>
+              <w:widowControl w:val="0"/>
+              <w:pBdr>
+                <w:top w:space="0" w:sz="0" w:val="nil"/>
+                <w:left w:space="0" w:sz="0" w:val="nil"/>
+                <w:bottom w:space="0" w:sz="0" w:val="nil"/>
+                <w:right w:space="0" w:sz="0" w:val="nil"/>
+                <w:between w:space="0" w:sz="0" w:val="nil"/>
+              </w:pBdr>
+              <w:shd w:fill="auto" w:val="clear"/>
+              <w:spacing w:after="0" w:before="0" w:line="240" w:lineRule="auto"/>
+              <w:ind w:left="0" w:right="0" w:firstLine="0"/>
+              <w:jc w:val="left"/>
+              <w:rPr/>
+            </w:pPr>
+            <w:r>
+              <w:rPr>
+                <w:rtl w:val="0"/>
+              </w:rPr>
+              <w:t xml:space="preserve">Food</w:t>
+            </w:r>
+          </w:p>
+        </w:tc>
+        <w:tc>
+          <w:tcPr>
+            <w:shd w:fill="auto" w:val="clear"/>
+            <w:tcMar>
+              <w:top w:w="100.0" w:type="dxa"/>
+              <w:left w:w="100.0" w:type="dxa"/>
+              <w:bottom w:w="100.0" w:type="dxa"/>
+              <w:right w:w="100.0" w:type="dxa"/>
+            </w:tcMar>
+            <w:vAlign w:val="top"/>
+          </w:tcPr>
+          <w:p>
+            <w:pPr>
+              <w:keepNext w:val="0"/>
+              <w:keepLines w:val="0"/>
+              <w:widowControl w:val="0"/>
+              <w:pBdr>
+                <w:top w:space="0" w:sz="0" w:val="nil"/>
+                <w:left w:space="0" w:sz="0" w:val="nil"/>
+                <w:bottom w:space="0" w:sz="0" w:val="nil"/>
+                <w:right w:space="0" w:sz="0" w:val="nil"/>
+                <w:between w:space="0" w:sz="0" w:val="nil"/>
+              </w:pBdr>
+              <w:shd w:fill="auto" w:val="clear"/>
+              <w:spacing w:after="0" w:before="0" w:line="240" w:lineRule="auto"/>
+              <w:ind w:left="0" w:right="0" w:firstLine="0"/>
+              <w:jc w:val="left"/>
+              <w:rPr/>
+            </w:pPr>
+            <w:r>
+              <w:rPr>
+                <w:rtl w:val="0"/>
+              </w:rPr>
+              <w:t xml:space="preserve">Disease</w:t>
+            </w:r>
+          </w:p>
+        </w:tc>
+        <w:tc>
+          <w:tcPr>
+            <w:shd w:fill="auto" w:val="clear"/>
+            <w:tcMar>
+              <w:top w:w="100.0" w:type="dxa"/>
+              <w:left w:w="100.0" w:type="dxa"/>
+              <w:bottom w:w="100.0" w:type="dxa"/>
+              <w:right w:w="100.0" w:type="dxa"/>
+            </w:tcMar>
+            <w:vAlign w:val="top"/>
+          </w:tcPr>
+          <w:p>
+            <w:pPr>
+              <w:keepNext w:val="0"/>
+              <w:keepLines w:val="0"/>
+              <w:widowControl w:val="0"/>
+              <w:pBdr>
+                <w:top w:space="0" w:sz="0" w:val="nil"/>
+                <w:left w:space="0" w:sz="0" w:val="nil"/>
+                <w:bottom w:space="0" w:sz="0" w:val="nil"/>
+                <w:right w:space="0" w:sz="0" w:val="nil"/>
+                <w:between w:space="0" w:sz="0" w:val="nil"/>
+              </w:pBdr>
+              <w:shd w:fill="auto" w:val="clear"/>
+              <w:spacing w:after="0" w:before="0" w:line="240" w:lineRule="auto"/>
+              <w:ind w:left="0" w:right="0" w:firstLine="0"/>
+              <w:jc w:val="left"/>
+              <w:rPr/>
+            </w:pPr>
+            <w:r>
+              <w:rPr>
+                <w:rtl w:val="0"/>
+              </w:rPr>
+              <w:t xml:space="preserve">correlationPercentage</w:t>
+            </w:r>
+          </w:p>
+        </w:tc>
+      </w:tr>
+      <w:tr>
+        <w:tc>
+          <w:tcPr>
+            <w:shd w:fill="auto" w:val="clear"/>
+            <w:tcMar>
+              <w:top w:w="100.0" w:type="dxa"/>
+              <w:left w:w="100.0" w:type="dxa"/>
+              <w:bottom w:w="100.0" w:type="dxa"/>
+              <w:right w:w="100.0" w:type="dxa"/>
+            </w:tcMar>
+            <w:vAlign w:val="top"/>
+          </w:tcPr>
+          <w:p>
+            <w:pPr>
+              <w:keepNext w:val="0"/>
+              <w:keepLines w:val="0"/>
+              <w:widowControl w:val="0"/>
+              <w:pBdr>
+                <w:top w:space="0" w:sz="0" w:val="nil"/>
+                <w:left w:space="0" w:sz="0" w:val="nil"/>
+                <w:bottom w:space="0" w:sz="0" w:val="nil"/>
+                <w:right w:space="0" w:sz="0" w:val="nil"/>
+                <w:between w:space="0" w:sz="0" w:val="nil"/>
+              </w:pBdr>
+              <w:shd w:fill="auto" w:val="clear"/>
+              <w:spacing w:after="0" w:before="0" w:line="240" w:lineRule="auto"/>
+              <w:ind w:left="0" w:right="0" w:firstLine="0"/>
+              <w:jc w:val="left"/>
+              <w:rPr/>
+            </w:pPr>
+            <w:r>
+              <w:rPr>
+                <w:rtl w:val="0"/>
+              </w:rPr>
+              <w:t xml:space="preserve">food1</w:t>
+            </w:r>
+          </w:p>
+        </w:tc>
+        <w:tc>
+          <w:tcPr>
+            <w:shd w:fill="auto" w:val="clear"/>
+            <w:tcMar>
+              <w:top w:w="100.0" w:type="dxa"/>
+              <w:left w:w="100.0" w:type="dxa"/>
+              <w:bottom w:w="100.0" w:type="dxa"/>
+              <w:right w:w="100.0" w:type="dxa"/>
+            </w:tcMar>
+            <w:vAlign w:val="top"/>
+          </w:tcPr>
+          <w:p>
+            <w:pPr>
+              <w:keepNext w:val="0"/>
+              <w:keepLines w:val="0"/>
+              <w:widowControl w:val="0"/>
+              <w:pBdr>
+                <w:top w:space="0" w:sz="0" w:val="nil"/>
+                <w:left w:space="0" w:sz="0" w:val="nil"/>
+                <w:bottom w:space="0" w:sz="0" w:val="nil"/>
+                <w:right w:space="0" w:sz="0" w:val="nil"/>
+                <w:between w:space="0" w:sz="0" w:val="nil"/>
+              </w:pBdr>
+              <w:shd w:fill="auto" w:val="clear"/>
+              <w:spacing w:after="0" w:before="0" w:line="240" w:lineRule="auto"/>
+              <w:ind w:left="0" w:right="0" w:firstLine="0"/>
+              <w:jc w:val="left"/>
+              <w:rPr/>
+            </w:pPr>
+            <w:r>
+              <w:rPr>
+                <w:rtl w:val="0"/>
+              </w:rPr>
+              <w:t xml:space="preserve">disease1</w:t>
+            </w:r>
+          </w:p>
+        </w:tc>
+        <w:tc>
+          <w:tcPr>
+            <w:shd w:fill="auto" w:val="clear"/>
+            <w:tcMar>
+              <w:top w:w="100.0" w:type="dxa"/>
+              <w:left w:w="100.0" w:type="dxa"/>
+              <w:bottom w:w="100.0" w:type="dxa"/>
+              <w:right w:w="100.0" w:type="dxa"/>
+            </w:tcMar>
+            <w:vAlign w:val="top"/>
+          </w:tcPr>
+          <w:p>
+            <w:pPr>
+              <w:keepNext w:val="0"/>
+              <w:keepLines w:val="0"/>
+              <w:widowControl w:val="0"/>
+              <w:pBdr>
+                <w:top w:space="0" w:sz="0" w:val="nil"/>
+                <w:left w:space="0" w:sz="0" w:val="nil"/>
+                <w:bottom w:space="0" w:sz="0" w:val="nil"/>
+                <w:right w:space="0" w:sz="0" w:val="nil"/>
+                <w:between w:space="0" w:sz="0" w:val="nil"/>
+              </w:pBdr>
+              <w:shd w:fill="auto" w:val="clear"/>
+              <w:spacing w:after="0" w:before="0" w:line="240" w:lineRule="auto"/>
+              <w:ind w:left="0" w:right="0" w:firstLine="0"/>
+              <w:jc w:val="left"/>
+              <w:rPr/>
+            </w:pPr>
+            <w:r>
+              <w:rPr>
+                <w:rtl w:val="0"/>
+              </w:rPr>
+              <w:t xml:space="preserve">90</w:t>
+            </w:r>
+          </w:p>
+        </w:tc>
+      </w:tr>
+      <w:tr>
+        <w:tc>
+          <w:tcPr>
+            <w:shd w:fill="auto" w:val="clear"/>
+            <w:tcMar>
+              <w:top w:w="100.0" w:type="dxa"/>
+              <w:left w:w="100.0" w:type="dxa"/>
+              <w:bottom w:w="100.0" w:type="dxa"/>
+              <w:right w:w="100.0" w:type="dxa"/>
+            </w:tcMar>
+            <w:vAlign w:val="top"/>
+          </w:tcPr>
+          <w:p>
+            <w:pPr>
+              <w:keepNext w:val="0"/>
+              <w:keepLines w:val="0"/>
+              <w:widowControl w:val="0"/>
+              <w:pBdr>
+                <w:top w:space="0" w:sz="0" w:val="nil"/>
+                <w:left w:space="0" w:sz="0" w:val="nil"/>
+                <w:bottom w:space="0" w:sz="0" w:val="nil"/>
+                <w:right w:space="0" w:sz="0" w:val="nil"/>
+                <w:between w:space="0" w:sz="0" w:val="nil"/>
+              </w:pBdr>
+              <w:shd w:fill="auto" w:val="clear"/>
+              <w:spacing w:after="0" w:before="0" w:line="240" w:lineRule="auto"/>
+              <w:ind w:left="0" w:right="0" w:firstLine="0"/>
+              <w:jc w:val="left"/>
+              <w:rPr/>
+            </w:pPr>
+            <w:r>
+              <w:rPr>
+                <w:rtl w:val="0"/>
+              </w:rPr>
+              <w:t xml:space="preserve">food2</w:t>
+            </w:r>
+          </w:p>
+        </w:tc>
+        <w:tc>
+          <w:tcPr>
+            <w:shd w:fill="auto" w:val="clear"/>
+            <w:tcMar>
+              <w:top w:w="100.0" w:type="dxa"/>
+              <w:left w:w="100.0" w:type="dxa"/>
+              <w:bottom w:w="100.0" w:type="dxa"/>
+              <w:right w:w="100.0" w:type="dxa"/>
+            </w:tcMar>
+            <w:vAlign w:val="top"/>
+          </w:tcPr>
+          <w:p>
+            <w:pPr>
+              <w:keepNext w:val="0"/>
+              <w:keepLines w:val="0"/>
+              <w:widowControl w:val="0"/>
+              <w:pBdr>
+                <w:top w:space="0" w:sz="0" w:val="nil"/>
+                <w:left w:space="0" w:sz="0" w:val="nil"/>
+                <w:bottom w:space="0" w:sz="0" w:val="nil"/>
+                <w:right w:space="0" w:sz="0" w:val="nil"/>
+                <w:between w:space="0" w:sz="0" w:val="nil"/>
+              </w:pBdr>
+              <w:shd w:fill="auto" w:val="clear"/>
+              <w:spacing w:after="0" w:before="0" w:line="240" w:lineRule="auto"/>
+              <w:ind w:left="0" w:right="0" w:firstLine="0"/>
+              <w:jc w:val="left"/>
+              <w:rPr/>
+            </w:pPr>
+            <w:r>
+              <w:rPr>
+                <w:rtl w:val="0"/>
+              </w:rPr>
+              <w:t xml:space="preserve">disease1</w:t>
+            </w:r>
+          </w:p>
+        </w:tc>
+        <w:tc>
+          <w:tcPr>
+            <w:shd w:fill="auto" w:val="clear"/>
+            <w:tcMar>
+              <w:top w:w="100.0" w:type="dxa"/>
+              <w:left w:w="100.0" w:type="dxa"/>
+              <w:bottom w:w="100.0" w:type="dxa"/>
+              <w:right w:w="100.0" w:type="dxa"/>
+            </w:tcMar>
+            <w:vAlign w:val="top"/>
+          </w:tcPr>
+          <w:p>
+            <w:pPr>
+              <w:keepNext w:val="0"/>
+              <w:keepLines w:val="0"/>
+              <w:widowControl w:val="0"/>
+              <w:pBdr>
+                <w:top w:space="0" w:sz="0" w:val="nil"/>
+                <w:left w:space="0" w:sz="0" w:val="nil"/>
+                <w:bottom w:space="0" w:sz="0" w:val="nil"/>
+                <w:right w:space="0" w:sz="0" w:val="nil"/>
+                <w:between w:space="0" w:sz="0" w:val="nil"/>
+              </w:pBdr>
+              <w:shd w:fill="auto" w:val="clear"/>
+              <w:spacing w:after="0" w:before="0" w:line="240" w:lineRule="auto"/>
+              <w:ind w:left="0" w:right="0" w:firstLine="0"/>
+              <w:jc w:val="left"/>
+              <w:rPr/>
+            </w:pPr>
+            <w:r>
+              <w:rPr>
+                <w:rtl w:val="0"/>
+              </w:rPr>
+              <w:t xml:space="preserve">80</w:t>
+            </w:r>
+          </w:p>
+        </w:tc>
+      </w:tr>
+    </w:tbl>
+    <w:p>
+      <w:pPr>
+        <w:rPr/>
+      </w:pPr>
+      <w:r>
+        <w:rPr>
+          <w:rtl w:val="0"/>
+        </w:rPr>
+      </w:r>
+    </w:p>
+    <w:p>
+      <w:pPr>
+        <w:rPr/>
+      </w:pPr>
+      <w:r>
+        <w:rPr>
+          <w:rtl w:val="0"/>
+        </w:rPr>
+      </w:r>
+    </w:p>
+    <w:p>
+      <w:pPr>
+        <w:rPr/>
+      </w:pPr>
+      <w:r>
+        <w:rPr>
+          <w:rtl w:val="0"/>
+        </w:rPr>
+        <w:t xml:space="preserve">Sharding:</w:t>
+      </w:r>
+    </w:p>
+    <w:p>
+      <w:pPr>
+        <w:rPr/>
+      </w:pPr>
+      <w:r>
+        <w:rPr>
+          <w:rtl w:val="0"/>
+        </w:rPr>
+        <w:t xml:space="preserve">As we are using MYSQL, we can only do vertical scaling. We will try to replicate information in multiple nodes as it is any way static data.</w:t>
+      </w:r>
+    </w:p>
+    <w:p>
+      <w:pPr>
+        <w:rPr/>
+      </w:pPr>
+      <w:r>
+        <w:rPr>
+          <w:rtl w:val="0"/>
+        </w:rPr>
+      </w:r>
+    </w:p>
+    <w:p>
+      <w:pPr>
+        <w:rPr/>
+      </w:pPr>
+      <w:r>
+        <w:rPr>
+          <w:rtl w:val="0"/>
+        </w:rPr>
+        <w:t xml:space="preserve">LLD:</w:t>
+      </w:r>
+    </w:p>
+    <w:p>
+      <w:pPr>
+        <w:rPr/>
+      </w:pPr>
+      <w:r>
+        <w:rPr/>
+        <w:drawing>
+          <wp:inline distB="114300" distT="114300" distL="114300" distR="114300">
+            <wp:extent cx="6343650" cy="6362700"/>
+            <wp:effectExtent b="0" l="0" r="0" t="0"/>
+            <wp:docPr id="1" name="image5.jpg"/>
+            <a:graphic>
+              <a:graphicData uri="http://schemas.openxmlformats.org/drawingml/2006/picture">
+                <pic:pic>
+                  <pic:nvPicPr>
+                    <pic:cNvPr id="0" name="image5.jpg"/>
+                    <pic:cNvPicPr preferRelativeResize="0"/>
+                  </pic:nvPicPr>
+                  <pic:blipFill>
+                    <a:blip r:embed="rId12"/>
+                    <a:srcRect b="0" l="0" r="0" t="0"/>
+                    <a:stretch>
+                      <a:fillRect/>
+                    </a:stretch>
+                  </pic:blipFill>
+                  <pic:spPr>
+                    <a:xfrm>
+                      <a:off x="0" y="0"/>
+                      <a:ext cx="6343650" cy="6362700"/>
+                    </a:xfrm>
+                    <a:prstGeom prst="rect"/>
+                    <a:ln/>
+                  </pic:spPr>
+                </pic:pic>
+              </a:graphicData>
+            </a:graphic>
+          </wp:inline>
+        </w:drawing>
+      </w:r>
+      <w:r>
+        <w:rPr>
+          <w:rtl w:val="0"/>
+        </w:rPr>
+      </w:r>
+    </w:p>
     <w:sectPr>
-      <w:headerReference r:id="rId11" w:type="default"/>
+      <w:headerReference r:id="rId13" w:type="default"/>
       <w:pgSz w:h="24480" w:w="15840"/>
       <w:pgMar w:bottom="1440" w:top="1440" w:left="1440" w:right="1440" w:header="720" w:footer="720"/>
       <w:pgNumType w:start="1"/>
@@ -1324,11 +2471,237 @@
       </w:rPr>
     </w:lvl>
   </w:abstractNum>
+  <w:abstractNum w:abstractNumId="3">
+    <w:lvl w:ilvl="0">
+      <w:start w:val="1"/>
+      <w:numFmt w:val="decimal"/>
+      <w:lvlText w:val="%1)"/>
+      <w:lvlJc w:val="left"/>
+      <w:pPr>
+        <w:ind w:left="720" w:hanging="360"/>
+      </w:pPr>
+      <w:rPr>
+        <w:u w:val="none"/>
+      </w:rPr>
+    </w:lvl>
+    <w:lvl w:ilvl="1">
+      <w:start w:val="1"/>
+      <w:numFmt w:val="lowerLetter"/>
+      <w:lvlText w:val="%2)"/>
+      <w:lvlJc w:val="left"/>
+      <w:pPr>
+        <w:ind w:left="1440" w:hanging="360"/>
+      </w:pPr>
+      <w:rPr>
+        <w:u w:val="none"/>
+      </w:rPr>
+    </w:lvl>
+    <w:lvl w:ilvl="2">
+      <w:start w:val="1"/>
+      <w:numFmt w:val="lowerRoman"/>
+      <w:lvlText w:val="%3)"/>
+      <w:lvlJc w:val="right"/>
+      <w:pPr>
+        <w:ind w:left="2160" w:hanging="360"/>
+      </w:pPr>
+      <w:rPr>
+        <w:u w:val="none"/>
+      </w:rPr>
+    </w:lvl>
+    <w:lvl w:ilvl="3">
+      <w:start w:val="1"/>
+      <w:numFmt w:val="decimal"/>
+      <w:lvlText w:val="(%4)"/>
+      <w:lvlJc w:val="left"/>
+      <w:pPr>
+        <w:ind w:left="2880" w:hanging="360"/>
+      </w:pPr>
+      <w:rPr>
+        <w:u w:val="none"/>
+      </w:rPr>
+    </w:lvl>
+    <w:lvl w:ilvl="4">
+      <w:start w:val="1"/>
+      <w:numFmt w:val="lowerLetter"/>
+      <w:lvlText w:val="(%5)"/>
+      <w:lvlJc w:val="left"/>
+      <w:pPr>
+        <w:ind w:left="3600" w:hanging="360"/>
+      </w:pPr>
+      <w:rPr>
+        <w:u w:val="none"/>
+      </w:rPr>
+    </w:lvl>
+    <w:lvl w:ilvl="5">
+      <w:start w:val="1"/>
+      <w:numFmt w:val="lowerRoman"/>
+      <w:lvlText w:val="(%6)"/>
+      <w:lvlJc w:val="right"/>
+      <w:pPr>
+        <w:ind w:left="4320" w:hanging="360"/>
+      </w:pPr>
+      <w:rPr>
+        <w:u w:val="none"/>
+      </w:rPr>
+    </w:lvl>
+    <w:lvl w:ilvl="6">
+      <w:start w:val="1"/>
+      <w:numFmt w:val="decimal"/>
+      <w:lvlText w:val="%7."/>
+      <w:lvlJc w:val="left"/>
+      <w:pPr>
+        <w:ind w:left="5040" w:hanging="360"/>
+      </w:pPr>
+      <w:rPr>
+        <w:u w:val="none"/>
+      </w:rPr>
+    </w:lvl>
+    <w:lvl w:ilvl="7">
+      <w:start w:val="1"/>
+      <w:numFmt w:val="lowerLetter"/>
+      <w:lvlText w:val="%8."/>
+      <w:lvlJc w:val="left"/>
+      <w:pPr>
+        <w:ind w:left="5760" w:hanging="360"/>
+      </w:pPr>
+      <w:rPr>
+        <w:u w:val="none"/>
+      </w:rPr>
+    </w:lvl>
+    <w:lvl w:ilvl="8">
+      <w:start w:val="1"/>
+      <w:numFmt w:val="lowerRoman"/>
+      <w:lvlText w:val="%9."/>
+      <w:lvlJc w:val="right"/>
+      <w:pPr>
+        <w:ind w:left="6480" w:hanging="360"/>
+      </w:pPr>
+      <w:rPr>
+        <w:u w:val="none"/>
+      </w:rPr>
+    </w:lvl>
+  </w:abstractNum>
+  <w:abstractNum w:abstractNumId="4">
+    <w:lvl w:ilvl="0">
+      <w:start w:val="1"/>
+      <w:numFmt w:val="decimal"/>
+      <w:lvlText w:val="%1)"/>
+      <w:lvlJc w:val="left"/>
+      <w:pPr>
+        <w:ind w:left="720" w:hanging="360"/>
+      </w:pPr>
+      <w:rPr>
+        <w:u w:val="none"/>
+      </w:rPr>
+    </w:lvl>
+    <w:lvl w:ilvl="1">
+      <w:start w:val="1"/>
+      <w:numFmt w:val="lowerLetter"/>
+      <w:lvlText w:val="%2)"/>
+      <w:lvlJc w:val="left"/>
+      <w:pPr>
+        <w:ind w:left="1440" w:hanging="360"/>
+      </w:pPr>
+      <w:rPr>
+        <w:u w:val="none"/>
+      </w:rPr>
+    </w:lvl>
+    <w:lvl w:ilvl="2">
+      <w:start w:val="1"/>
+      <w:numFmt w:val="lowerRoman"/>
+      <w:lvlText w:val="%3)"/>
+      <w:lvlJc w:val="right"/>
+      <w:pPr>
+        <w:ind w:left="2160" w:hanging="360"/>
+      </w:pPr>
+      <w:rPr>
+        <w:u w:val="none"/>
+      </w:rPr>
+    </w:lvl>
+    <w:lvl w:ilvl="3">
+      <w:start w:val="1"/>
+      <w:numFmt w:val="decimal"/>
+      <w:lvlText w:val="(%4)"/>
+      <w:lvlJc w:val="left"/>
+      <w:pPr>
+        <w:ind w:left="2880" w:hanging="360"/>
+      </w:pPr>
+      <w:rPr>
+        <w:u w:val="none"/>
+      </w:rPr>
+    </w:lvl>
+    <w:lvl w:ilvl="4">
+      <w:start w:val="1"/>
+      <w:numFmt w:val="lowerLetter"/>
+      <w:lvlText w:val="(%5)"/>
+      <w:lvlJc w:val="left"/>
+      <w:pPr>
+        <w:ind w:left="3600" w:hanging="360"/>
+      </w:pPr>
+      <w:rPr>
+        <w:u w:val="none"/>
+      </w:rPr>
+    </w:lvl>
+    <w:lvl w:ilvl="5">
+      <w:start w:val="1"/>
+      <w:numFmt w:val="lowerRoman"/>
+      <w:lvlText w:val="(%6)"/>
+      <w:lvlJc w:val="right"/>
+      <w:pPr>
+        <w:ind w:left="4320" w:hanging="360"/>
+      </w:pPr>
+      <w:rPr>
+        <w:u w:val="none"/>
+      </w:rPr>
+    </w:lvl>
+    <w:lvl w:ilvl="6">
+      <w:start w:val="1"/>
+      <w:numFmt w:val="decimal"/>
+      <w:lvlText w:val="%7."/>
+      <w:lvlJc w:val="left"/>
+      <w:pPr>
+        <w:ind w:left="5040" w:hanging="360"/>
+      </w:pPr>
+      <w:rPr>
+        <w:u w:val="none"/>
+      </w:rPr>
+    </w:lvl>
+    <w:lvl w:ilvl="7">
+      <w:start w:val="1"/>
+      <w:numFmt w:val="lowerLetter"/>
+      <w:lvlText w:val="%8."/>
+      <w:lvlJc w:val="left"/>
+      <w:pPr>
+        <w:ind w:left="5760" w:hanging="360"/>
+      </w:pPr>
+      <w:rPr>
+        <w:u w:val="none"/>
+      </w:rPr>
+    </w:lvl>
+    <w:lvl w:ilvl="8">
+      <w:start w:val="1"/>
+      <w:numFmt w:val="lowerRoman"/>
+      <w:lvlText w:val="%9."/>
+      <w:lvlJc w:val="right"/>
+      <w:pPr>
+        <w:ind w:left="6480" w:hanging="360"/>
+      </w:pPr>
+      <w:rPr>
+        <w:u w:val="none"/>
+      </w:rPr>
+    </w:lvl>
+  </w:abstractNum>
   <w:num w:numId="1">
     <w:abstractNumId w:val="1"/>
   </w:num>
   <w:num w:numId="2">
     <w:abstractNumId w:val="2"/>
+  </w:num>
+  <w:num w:numId="3">
+    <w:abstractNumId w:val="3"/>
+  </w:num>
+  <w:num w:numId="4">
+    <w:abstractNumId w:val="4"/>
   </w:num>
 </w:numbering>
 </file>
@@ -1477,6 +2850,19 @@
       <w:sz w:val="30"/>
       <w:szCs w:val="30"/>
     </w:rPr>
+  </w:style>
+  <w:style w:type="table" w:styleId="Table1">
+    <w:basedOn w:val="TableNormal"/>
+    <w:tblPr>
+      <w:tblStyleRowBandSize w:val="1"/>
+      <w:tblStyleColBandSize w:val="1"/>
+      <w:tblCellMar>
+        <w:top w:w="100.0" w:type="dxa"/>
+        <w:left w:w="100.0" w:type="dxa"/>
+        <w:bottom w:w="100.0" w:type="dxa"/>
+        <w:right w:w="100.0" w:type="dxa"/>
+      </w:tblCellMar>
+    </w:tblPr>
   </w:style>
 </w:styles>
 </file>

</xml_diff>